<commit_message>
Ajustando itens do template
</commit_message>
<xml_diff>
--- a/assets/word/rel1.docx
+++ b/assets/word/rel1.docx
@@ -105,7 +105,7 @@
                 <w:sz w:val="20"/>
                 <w:szCs w:val="20"/>
               </w:rPr>
-              <w:t xml:space="preserve">Convênio ou Contrato nº </w:t>
+              <w:t xml:space="preserve">Convênio nº </w:t>
             </w:r>
             <w:r>
               <w:rPr>
@@ -153,7 +153,7 @@
                 <w:sz w:val="20"/>
                 <w:szCs w:val="20"/>
               </w:rPr>
-              <w:tab/>
+              <w:t xml:space="preserve">                                             </w:t>
             </w:r>
             <w:r>
               <w:rPr>
@@ -178,6 +178,14 @@
                 <w:szCs w:val="20"/>
               </w:rPr>
               <w:t xml:space="preserve"> 10.738</w:t>
+            </w:r>
+            <w:r>
+              <w:rPr>
+                <w:rFonts w:asciiTheme="minorHAnsi" w:hAnsiTheme="minorHAnsi" w:cstheme="minorHAnsi"/>
+                <w:sz w:val="20"/>
+                <w:szCs w:val="20"/>
+              </w:rPr>
+              <w:t>-7</w:t>
             </w:r>
           </w:p>
         </w:tc>
@@ -2273,6 +2281,7 @@
           <w:rFonts w:asciiTheme="minorHAnsi" w:hAnsiTheme="minorHAnsi" w:cstheme="minorHAnsi"/>
           <w:sz w:val="20"/>
           <w:szCs w:val="20"/>
+          <w:u w:val="single"/>
         </w:rPr>
       </w:pPr>
       <w:r>
@@ -2289,7 +2298,7 @@
           <w:sz w:val="20"/>
           <w:szCs w:val="20"/>
         </w:rPr>
-        <w:t xml:space="preserve">23 </w:t>
+        <w:t>{</w:t>
       </w:r>
       <w:r>
         <w:rPr>
@@ -2297,7 +2306,7 @@
           <w:sz w:val="20"/>
           <w:szCs w:val="20"/>
         </w:rPr>
-        <w:t>/</w:t>
+        <w:t>final</w:t>
       </w:r>
       <w:r>
         <w:rPr>
@@ -2305,57 +2314,7 @@
           <w:sz w:val="20"/>
           <w:szCs w:val="20"/>
         </w:rPr>
-        <w:t xml:space="preserve"> </w:t>
-      </w:r>
-      <w:r>
-        <w:rPr>
-          <w:rFonts w:asciiTheme="minorHAnsi" w:hAnsiTheme="minorHAnsi" w:cstheme="minorHAnsi"/>
-          <w:sz w:val="20"/>
-          <w:szCs w:val="20"/>
-        </w:rPr>
-        <w:t>{</w:t>
-      </w:r>
-      <w:proofErr w:type="spellStart"/>
-      <w:r>
-        <w:rPr>
-          <w:rFonts w:asciiTheme="minorHAnsi" w:hAnsiTheme="minorHAnsi" w:cstheme="minorHAnsi"/>
-          <w:sz w:val="20"/>
-          <w:szCs w:val="20"/>
-        </w:rPr>
-        <w:t>mes</w:t>
-      </w:r>
-      <w:proofErr w:type="spellEnd"/>
-      <w:r>
-        <w:rPr>
-          <w:rFonts w:asciiTheme="minorHAnsi" w:hAnsiTheme="minorHAnsi" w:cstheme="minorHAnsi"/>
-          <w:sz w:val="20"/>
-          <w:szCs w:val="20"/>
-        </w:rPr>
         <w:t>}</w:t>
-      </w:r>
-      <w:r>
-        <w:rPr>
-          <w:rFonts w:asciiTheme="minorHAnsi" w:hAnsiTheme="minorHAnsi" w:cstheme="minorHAnsi"/>
-          <w:sz w:val="20"/>
-          <w:szCs w:val="20"/>
-        </w:rPr>
-        <w:t xml:space="preserve"> </w:t>
-      </w:r>
-      <w:r>
-        <w:rPr>
-          <w:rFonts w:asciiTheme="minorHAnsi" w:hAnsiTheme="minorHAnsi" w:cstheme="minorHAnsi"/>
-          <w:sz w:val="20"/>
-          <w:szCs w:val="20"/>
-        </w:rPr>
-        <w:t>/</w:t>
-      </w:r>
-      <w:r>
-        <w:rPr>
-          <w:rFonts w:asciiTheme="minorHAnsi" w:hAnsiTheme="minorHAnsi" w:cstheme="minorHAnsi"/>
-          <w:sz w:val="20"/>
-          <w:szCs w:val="20"/>
-        </w:rPr>
-        <w:t xml:space="preserve"> 2021</w:t>
       </w:r>
     </w:p>
     <w:sectPr>

</xml_diff>